<commit_message>
Added user guide documentation.
</commit_message>
<xml_diff>
--- a/Documentation/User Guide for Visualization Applet.docx
+++ b/Documentation/User Guide for Visualization Applet.docx
@@ -2657,8 +2657,285 @@
         <w:t xml:space="preserve">Next to these buttons are the displays for the current time of the scenario, and the status display.  Neither of these can be changed, but the current time of the scenario will be automatically updated as the scenario animates, and the status display confirms the success or failure of every action done by the applet.  </w:t>
       </w:r>
     </w:p>
+    <w:p>
+      <w:pPr>
+        <w:spacing w:line="480" w:lineRule="auto"/>
+      </w:pPr>
+    </w:p>
+    <w:p>
+      <w:pPr>
+        <w:spacing w:line="480" w:lineRule="auto"/>
+      </w:pPr>
+      <w:r>
+        <w:rPr>
+          <w:b/>
+        </w:rPr>
+        <w:t>Operation: Advanced Functions</w:t>
+      </w:r>
+    </w:p>
+    <w:p>
+      <w:pPr>
+        <w:spacing w:line="480" w:lineRule="auto"/>
+      </w:pPr>
+      <w:r>
+        <w:rPr>
+          <w:noProof/>
+        </w:rPr>
+        <w:drawing>
+          <wp:inline distT="0" distB="0" distL="0" distR="0">
+            <wp:extent cx="5610225" cy="304800"/>
+            <wp:effectExtent l="19050" t="0" r="9525" b="0"/>
+            <wp:docPr id="3" name="Picture 1"/>
+            <wp:cNvGraphicFramePr>
+              <a:graphicFrameLocks xmlns:a="http://schemas.openxmlformats.org/drawingml/2006/main" noChangeAspect="1"/>
+            </wp:cNvGraphicFramePr>
+            <a:graphic xmlns:a="http://schemas.openxmlformats.org/drawingml/2006/main">
+              <a:graphicData uri="http://schemas.openxmlformats.org/drawingml/2006/picture">
+                <pic:pic xmlns:pic="http://schemas.openxmlformats.org/drawingml/2006/picture">
+                  <pic:nvPicPr>
+                    <pic:cNvPr id="0" name="Picture 1"/>
+                    <pic:cNvPicPr>
+                      <a:picLocks noChangeAspect="1" noChangeArrowheads="1"/>
+                    </pic:cNvPicPr>
+                  </pic:nvPicPr>
+                  <pic:blipFill>
+                    <a:blip r:embed="rId9"/>
+                    <a:srcRect/>
+                    <a:stretch>
+                      <a:fillRect/>
+                    </a:stretch>
+                  </pic:blipFill>
+                  <pic:spPr bwMode="auto">
+                    <a:xfrm>
+                      <a:off x="0" y="0"/>
+                      <a:ext cx="5610225" cy="304800"/>
+                    </a:xfrm>
+                    <a:prstGeom prst="rect">
+                      <a:avLst/>
+                    </a:prstGeom>
+                    <a:noFill/>
+                    <a:ln w="9525">
+                      <a:noFill/>
+                      <a:miter lim="800000"/>
+                      <a:headEnd/>
+                      <a:tailEnd/>
+                    </a:ln>
+                  </pic:spPr>
+                </pic:pic>
+              </a:graphicData>
+            </a:graphic>
+          </wp:inline>
+        </w:drawing>
+      </w:r>
+    </w:p>
+    <w:p>
+      <w:pPr>
+        <w:spacing w:line="480" w:lineRule="auto"/>
+      </w:pPr>
+      <w:r>
+        <w:tab/>
+        <w:t xml:space="preserve">On the right hand side of the tool bar are the more advanced visualization functions that require a bit more explanation.  </w:t>
+      </w:r>
+      <w:r>
+        <w:t xml:space="preserve">Just after the status display are three checkboxes; the first checkbox is labeled “Real Time” and is unchecked as a default.  </w:t>
+      </w:r>
+      <w:r>
+        <w:t xml:space="preserve">Checking (clicking) this box will cause the scenario to switch into real time mode.  In real time mode the step size becomes one second and the scenario is updated every second; in essence, the scenario will show the satellite orbiting as it is in that current moment.  </w:t>
+      </w:r>
+      <w:r>
+        <w:t xml:space="preserve">When the real time mode is selected, the scenario automatically starts playing, but unselecting real time mode will </w:t>
+      </w:r>
+      <w:r>
+        <w:t>stop</w:t>
+      </w:r>
+      <w:r>
+        <w:t xml:space="preserve"> the scenario again.  </w:t>
+      </w:r>
+      <w:r>
+        <w:t xml:space="preserve">In addition, when the scenario goes to real time mode, obviously the scenario time changes; when real time mode is unselected, the scenario returns to whatever the scenario time had been before real time mode.  </w:t>
+      </w:r>
+      <w:r>
+        <w:t xml:space="preserve">For example, if the scenario is showing an orbit </w:t>
+      </w:r>
+      <w:r>
+        <w:t>at</w:t>
+      </w:r>
+      <w:r>
+        <w:t xml:space="preserve"> </w:t>
+      </w:r>
+      <w:r>
+        <w:t>12:32 UTC</w:t>
+      </w:r>
+      <w:r>
+        <w:t xml:space="preserve"> and then real time mode is selected, the scenario will display the current orbit at that exact </w:t>
+      </w:r>
+      <w:r>
+        <w:lastRenderedPageBreak/>
+        <w:t>moment</w:t>
+      </w:r>
+      <w:r>
+        <w:t xml:space="preserve"> (for example 4:07 UTC)</w:t>
+      </w:r>
+      <w:r>
+        <w:t xml:space="preserve">.  However, when real time mode is unselected, the scenario will return to </w:t>
+      </w:r>
+      <w:r>
+        <w:t>12:32 UTC</w:t>
+      </w:r>
+      <w:r>
+        <w:t xml:space="preserve">.  </w:t>
+      </w:r>
+      <w:r>
+        <w:t xml:space="preserve">Since the real time mode still uses a timer within the program to iterate the scenario (1 second every second), it is also designed to be self correcting.  Performance issues can cause the real time mode to be slightly slower than the actual time, and if run long enough the user may determine a difference of several seconds between the real time mode and the actual time.  The applet is programmed to update to the system time if the difference between the system time and the scenario time becomes greater than 10 seconds.  </w:t>
+      </w:r>
+    </w:p>
+    <w:p>
+      <w:pPr>
+        <w:spacing w:line="480" w:lineRule="auto"/>
+      </w:pPr>
+      <w:r>
+        <w:tab/>
+      </w:r>
+      <w:r>
+        <w:t xml:space="preserve">The next option after the real time mode is labeled “Orbit Trace.”  This checkbox (which as a default is selected) controls the visualization of the satellite(s) orbits.  </w:t>
+      </w:r>
+      <w:r>
+        <w:t xml:space="preserve">If selected, the visualization displays each satellite and their orbit in the 3D view, and displays each satellite and their ground track in the 2D view.  </w:t>
+      </w:r>
+      <w:r>
+        <w:t xml:space="preserve">However, if the view is becoming too crowded with multiple satellites and confusing orbits, the user can choose to deselect the “Orbit Trace” checkbox, and remove the orbits from the view.  The satellites and their names will still remain visible, but the path of their orbits will no longer be visible.  </w:t>
+      </w:r>
+      <w:r>
+        <w:t xml:space="preserve">This is especially useful for visualizing multiple satellites in the 2D view.  </w:t>
+      </w:r>
+    </w:p>
+    <w:p>
+      <w:pPr>
+        <w:spacing w:line="480" w:lineRule="auto"/>
+      </w:pPr>
+      <w:r>
+        <w:tab/>
+        <w:t>The final checkbox in the tool bar is labeled “Auto Update</w:t>
+      </w:r>
+      <w:r>
+        <w:t>” and is set unselected as a de</w:t>
+      </w:r>
+      <w:r>
+        <w:t>fault.  The auto update command, when selected, starts a second timer that automatically re-reads the user inputs into t</w:t>
+      </w:r>
+      <w:r>
+        <w:t xml:space="preserve">he scenario every six seconds.  </w:t>
+      </w:r>
+      <w:r>
+        <w:t xml:space="preserve">This means that if any of the satellite information is changed, it will appear into the scenario within six seconds of the change.  </w:t>
+      </w:r>
+      <w:r>
+        <w:t xml:space="preserve">Also, if the ephemeris files were changed or their locations changed, those corresponding changes will also appear in the scenario.   </w:t>
+      </w:r>
+      <w:r>
+        <w:t>The one aspect of this process that is unique from the i</w:t>
+      </w:r>
+      <w:r>
+        <w:t xml:space="preserve">nitial loading of the scenario </w:t>
+      </w:r>
+      <w:r>
+        <w:t xml:space="preserve">is the handling of the time inputs.  </w:t>
+      </w:r>
+      <w:r>
+        <w:t xml:space="preserve">If the scenario loaded correctly initially, then the scenario time is set to the time required in the user inputs, and once the auto update function has started, the scenario time is no longer changed by the updates.  </w:t>
+      </w:r>
+      <w:r>
+        <w:t xml:space="preserve">However, if the scenario initially loaded with an improper time, the update function will </w:t>
+      </w:r>
+      <w:r>
+        <w:lastRenderedPageBreak/>
+        <w:t>initially override the incorrect time with a correct one (if a corrected time is entered in the inputs), and then run as normal.  Otherwise, the auto update function will ignore</w:t>
+      </w:r>
+      <w:r>
+        <w:t xml:space="preserve"> changing</w:t>
+      </w:r>
+      <w:r>
+        <w:t xml:space="preserve"> the time, allowing the user to run the scenario while the update is on.  </w:t>
+      </w:r>
+      <w:r>
+        <w:t xml:space="preserve">The reason for the auto update not changing the time is so the scenario won’t reset to the user requested time every six seconds, but continue playing as normal while still being able to adjust the ephemeris data or satellite information based on changes to the inputs.  </w:t>
+      </w:r>
+    </w:p>
+    <w:p>
+      <w:pPr>
+        <w:spacing w:line="480" w:lineRule="auto"/>
+      </w:pPr>
+    </w:p>
+    <w:p>
+      <w:pPr>
+        <w:spacing w:line="480" w:lineRule="auto"/>
+      </w:pPr>
+    </w:p>
+    <w:p>
+      <w:pPr>
+        <w:spacing w:line="480" w:lineRule="auto"/>
+      </w:pPr>
+      <w:r>
+        <w:rPr>
+          <w:noProof/>
+        </w:rPr>
+        <w:drawing>
+          <wp:inline distT="0" distB="0" distL="0" distR="0">
+            <wp:extent cx="5943600" cy="3638550"/>
+            <wp:effectExtent l="19050" t="0" r="0" b="0"/>
+            <wp:docPr id="4" name="Picture 2"/>
+            <wp:cNvGraphicFramePr>
+              <a:graphicFrameLocks xmlns:a="http://schemas.openxmlformats.org/drawingml/2006/main" noChangeAspect="1"/>
+            </wp:cNvGraphicFramePr>
+            <a:graphic xmlns:a="http://schemas.openxmlformats.org/drawingml/2006/main">
+              <a:graphicData uri="http://schemas.openxmlformats.org/drawingml/2006/picture">
+                <pic:pic xmlns:pic="http://schemas.openxmlformats.org/drawingml/2006/picture">
+                  <pic:nvPicPr>
+                    <pic:cNvPr id="0" name="Picture 2"/>
+                    <pic:cNvPicPr>
+                      <a:picLocks noChangeAspect="1" noChangeArrowheads="1"/>
+                    </pic:cNvPicPr>
+                  </pic:nvPicPr>
+                  <pic:blipFill>
+                    <a:blip r:embed="rId10"/>
+                    <a:srcRect/>
+                    <a:stretch>
+                      <a:fillRect/>
+                    </a:stretch>
+                  </pic:blipFill>
+                  <pic:spPr bwMode="auto">
+                    <a:xfrm>
+                      <a:off x="0" y="0"/>
+                      <a:ext cx="5943600" cy="3638550"/>
+                    </a:xfrm>
+                    <a:prstGeom prst="rect">
+                      <a:avLst/>
+                    </a:prstGeom>
+                    <a:noFill/>
+                    <a:ln w="9525">
+                      <a:noFill/>
+                      <a:miter lim="800000"/>
+                      <a:headEnd/>
+                      <a:tailEnd/>
+                    </a:ln>
+                  </pic:spPr>
+                </pic:pic>
+              </a:graphicData>
+            </a:graphic>
+          </wp:inline>
+        </w:drawing>
+      </w:r>
+    </w:p>
+    <w:p>
+      <w:pPr>
+        <w:spacing w:line="480" w:lineRule="auto"/>
+      </w:pPr>
+      <w:r>
+        <w:t xml:space="preserve">A running scenario in real time mode with three satellites and auto update selected.  </w:t>
+      </w:r>
+    </w:p>
     <w:sectPr>
-      <w:footerReference w:type="default" r:id="rId9"/>
+      <w:footerReference w:type="default" r:id="rId11"/>
       <w:pgSz w:w="12240" w:h="15840"/>
       <w:pgMar w:top="1440" w:right="1440" w:bottom="1440" w:left="1440" w:header="720" w:footer="720" w:gutter="0"/>
       <w:cols w:space="720"/>
@@ -2729,7 +3006,7 @@
         <w:rPr>
           <w:noProof/>
         </w:rPr>
-        <w:t>10</w:t>
+        <w:t>12</w:t>
       </w:r>
     </w:fldSimple>
   </w:p>
@@ -3143,6 +3420,7 @@
   <w:style w:type="character" w:default="1" w:styleId="DefaultParagraphFont">
     <w:name w:val="Default Paragraph Font"/>
     <w:uiPriority w:val="1"/>
+    <w:semiHidden/>
     <w:unhideWhenUsed/>
   </w:style>
   <w:style w:type="table" w:default="1" w:styleId="TableNormal">

</xml_diff>